<commit_message>
Edits to the Discussion. FIGURES NEXT TIME!!!
</commit_message>
<xml_diff>
--- a/manuscript/Scratch-Work.docx
+++ b/manuscript/Scratch-Work.docx
@@ -123,18 +123,9 @@
           <w:rFonts w:cs="Times New Roman"/>
           <w:i/>
         </w:rPr>
-        <w:t xml:space="preserve"> Might be useful for the </w:t>
-      </w:r>
-      <w:bookmarkStart w:id="0" w:name="_GoBack"/>
-      <w:r>
-        <w:rPr>
-          <w:rFonts w:cs="Times New Roman"/>
-          <w:i/>
-        </w:rPr>
-        <w:t>discussion section though.</w:t>
-      </w:r>
-    </w:p>
-    <w:bookmarkEnd w:id="0"/>
+        <w:t xml:space="preserve"> Might be useful for the discussion section though.</w:t>
+      </w:r>
+    </w:p>
     <w:p>
       <w:pPr>
         <w:rPr>
@@ -1243,7 +1234,114 @@
     <w:p>
       <w:pPr>
         <w:rPr>
-          <w:b/>
+          <w:bCs/>
+          <w:iCs/>
+        </w:rPr>
+      </w:pPr>
+    </w:p>
+    <w:p>
+      <w:pPr>
+        <w:rPr>
+          <w:bCs/>
+          <w:iCs/>
+        </w:rPr>
+      </w:pPr>
+      <w:r>
+        <w:rPr>
+          <w:bCs/>
+          <w:iCs/>
+        </w:rPr>
+        <w:t>I THINK THIS PASSAGE IS REDUNDANT WITH OTHER ASSERTIONS MADE IN THE DISCUSSION</w:t>
+      </w:r>
+    </w:p>
+    <w:p>
+      <w:pPr>
+        <w:rPr>
+          <w:bCs/>
+          <w:iCs/>
+        </w:rPr>
+      </w:pPr>
+      <w:bookmarkStart w:id="0" w:name="_GoBack"/>
+      <w:bookmarkEnd w:id="0"/>
+    </w:p>
+    <w:p>
+      <w:pPr>
+        <w:rPr>
+          <w:bCs/>
+          <w:iCs/>
+        </w:rPr>
+      </w:pPr>
+      <w:r>
+        <w:rPr>
+          <w:bCs/>
+          <w:iCs/>
+        </w:rPr>
+        <w:t>The patterns I found here are indicative of many ornamental plants introduced into North America during the 20</w:t>
+      </w:r>
+      <w:r>
+        <w:rPr>
+          <w:bCs/>
+          <w:iCs/>
+          <w:vertAlign w:val="superscript"/>
+        </w:rPr>
+        <w:t>th</w:t>
+      </w:r>
+      <w:r>
+        <w:rPr>
+          <w:bCs/>
+          <w:iCs/>
+        </w:rPr>
+        <w:t xml:space="preserve"> century. In a recent study, Larkin (2011) examined </w:t>
+      </w:r>
+      <w:r>
+        <w:rPr>
+          <w:bCs/>
+        </w:rPr>
+        <w:t xml:space="preserve">correlations between plant characteristics and the length of lag phases for almost 100 plants in three distinct regions in Michigan and Wisconsin. He did not find any strong predictive relationships between these characteristics and lag phase length, suggesting that dynamics governing lag-phases may be specific to species and circumstance. However, there was evidence that species introduced for ornamental purposes (65% of the species examined, including </w:t>
+      </w:r>
+      <w:r>
+        <w:rPr>
+          <w:bCs/>
+          <w:i/>
+          <w:iCs/>
+        </w:rPr>
+        <w:t xml:space="preserve">F. </w:t>
+      </w:r>
+      <w:proofErr w:type="spellStart"/>
+      <w:r>
+        <w:rPr>
+          <w:bCs/>
+          <w:i/>
+          <w:iCs/>
+        </w:rPr>
+        <w:t>alnus</w:t>
+      </w:r>
+      <w:proofErr w:type="spellEnd"/>
+      <w:r>
+        <w:rPr>
+          <w:bCs/>
+          <w:iCs/>
+        </w:rPr>
+        <w:t xml:space="preserve">), experienced </w:t>
+      </w:r>
+      <w:r>
+        <w:rPr>
+          <w:bCs/>
+        </w:rPr>
+        <w:t>comparatively shorter lag phases than other invaders</w:t>
+      </w:r>
+      <w:r>
+        <w:rPr>
+          <w:bCs/>
+          <w:iCs/>
+        </w:rPr>
+        <w:t>, providing further support for the importance of human assisted dispersal.</w:t>
+      </w:r>
+    </w:p>
+    <w:p>
+      <w:pPr>
+        <w:rPr>
+          <w:bCs/>
         </w:rPr>
       </w:pPr>
     </w:p>

</xml_diff>

<commit_message>
Finished density dependence section - woot! On to hab suitability in Supp Info section. Some figures need to be changed for final fixes to dens dependence section.
</commit_message>
<xml_diff>
--- a/manuscript/Scratch-Work.docx
+++ b/manuscript/Scratch-Work.docx
@@ -1281,23 +1281,320 @@
           <w:iCs/>
         </w:rPr>
       </w:pPr>
+    </w:p>
+    <w:p>
+      <w:pPr>
+        <w:rPr>
+          <w:rFonts w:cs="Times New Roman"/>
+          <w:b/>
+          <w:iCs/>
+        </w:rPr>
+      </w:pPr>
+    </w:p>
+    <w:p>
+      <w:pPr>
+        <w:rPr>
+          <w:rFonts w:cs="Times New Roman"/>
+          <w:bCs/>
+          <w:iCs/>
+        </w:rPr>
+      </w:pPr>
+      <w:r>
+        <w:rPr>
+          <w:rFonts w:cs="Times New Roman"/>
+          <w:bCs/>
+          <w:iCs/>
+        </w:rPr>
+        <w:t>Examining summary values for the fruit count data show that mean plot density is generally larger, or nearly equivalent, for plants that did not fruit versus those that did (Table A6). Plot density had a weak, but significant, effect on whether a plant was observed with fruit or not (Logistic Regression, P &lt; 0.001, coefficient estimate -0.006). Because this effect was weak, I chose to focus only on the effect of plot density on the total number of fruit observed on a plant.</w:t>
+      </w:r>
+    </w:p>
+    <w:p>
+      <w:pPr>
+        <w:rPr>
+          <w:rFonts w:cs="Times New Roman"/>
+          <w:bCs/>
+          <w:iCs/>
+        </w:rPr>
+      </w:pPr>
+    </w:p>
+    <w:p>
+      <w:pPr>
+        <w:ind w:firstLine="720"/>
+        <w:rPr>
+          <w:rFonts w:ascii="Times New Roman" w:hAnsi="Times New Roman" w:cs="Times New Roman"/>
+        </w:rPr>
+      </w:pPr>
+      <w:r>
+        <w:rPr>
+          <w:rFonts w:ascii="Times New Roman" w:hAnsi="Times New Roman" w:cs="Times New Roman"/>
+          <w:highlight w:val="red"/>
+        </w:rPr>
+        <w:t xml:space="preserve">The inconsistent effects of density dependence estimated using the eight DAH size classes above makes it difficult to use these results to parameterize the effects of density dependence in my demographic model. Why do some size classes appear to have positive density dependent growth effects, while others have negative effects? Negative density </w:t>
+      </w:r>
+      <w:r>
+        <w:rPr>
+          <w:rFonts w:ascii="Times New Roman" w:hAnsi="Times New Roman" w:cs="Times New Roman"/>
+          <w:highlight w:val="red"/>
+        </w:rPr>
+        <w:lastRenderedPageBreak/>
+        <w:t xml:space="preserve">dependent growth affects have been observed for </w:t>
+      </w:r>
+      <w:r>
+        <w:rPr>
+          <w:rFonts w:ascii="Times New Roman" w:hAnsi="Times New Roman" w:cs="Times New Roman"/>
+          <w:i/>
+          <w:highlight w:val="red"/>
+        </w:rPr>
+        <w:t xml:space="preserve">F. </w:t>
+      </w:r>
+      <w:proofErr w:type="spellStart"/>
+      <w:r>
+        <w:rPr>
+          <w:rFonts w:ascii="Times New Roman" w:hAnsi="Times New Roman" w:cs="Times New Roman"/>
+          <w:i/>
+          <w:highlight w:val="red"/>
+        </w:rPr>
+        <w:t>alnus</w:t>
+      </w:r>
+      <w:proofErr w:type="spellEnd"/>
+      <w:r>
+        <w:rPr>
+          <w:rFonts w:ascii="Times New Roman" w:hAnsi="Times New Roman" w:cs="Times New Roman"/>
+          <w:highlight w:val="red"/>
+        </w:rPr>
+        <w:t xml:space="preserve">, specifically relating to fruit number </w:t>
+      </w:r>
+      <w:r>
+        <w:rPr>
+          <w:rFonts w:ascii="Times New Roman" w:hAnsi="Times New Roman" w:cs="Times New Roman"/>
+          <w:highlight w:val="red"/>
+        </w:rPr>
+        <w:fldChar w:fldCharType="begin" w:fldLock="1"/>
+      </w:r>
+      <w:r>
+        <w:rPr>
+          <w:rFonts w:ascii="Times New Roman" w:hAnsi="Times New Roman" w:cs="Times New Roman"/>
+          <w:highlight w:val="red"/>
+        </w:rPr>
+        <w:instrText>ADDIN CSL_CITATION { "citationItems" : [ { "id" : "ITEM-1", "itemData" : { "DOI" : "10.1007/BF00983549", "ISSN" : "0378-2697", "author" : [ { "dropping-particle" : "", "family" : "Medan", "given" : "Diego", "non-dropping-particle" : "", "parse-names" : false, "suffix" : "" } ], "container-title" : "Plant Systematics and Evolution", "id" : "ITEM-1", "issue" : "1-4", "issued" : { "date-parts" : [ [ "1994" ] ] }, "note" : "Hard copy is filed", "page" : "173-186", "title" : "Reproductive biology of &lt;i&gt;Frangula alnus&lt;/i&gt; (Rhamnaceae) in southern Spain", "type" : "article-journal", "volume" : "193" }, "uris" : [ "http://www.mendeley.com/documents/?uuid=8bff37e1-53c0-4842-aad4-322d99d6a545" ] } ], "mendeley" : { "previouslyFormattedCitation" : "(Medan 1994)" }, "properties" : { "noteIndex" : 0 }, "schema" : "https://github.com/citation-style-language/schema/raw/master/csl-citation.json" }</w:instrText>
+      </w:r>
+      <w:r>
+        <w:rPr>
+          <w:rFonts w:ascii="Times New Roman" w:hAnsi="Times New Roman" w:cs="Times New Roman"/>
+          <w:highlight w:val="red"/>
+        </w:rPr>
+        <w:fldChar w:fldCharType="separate"/>
+      </w:r>
+      <w:r>
+        <w:rPr>
+          <w:rFonts w:ascii="Times New Roman" w:hAnsi="Times New Roman" w:cs="Times New Roman"/>
+          <w:noProof/>
+          <w:highlight w:val="red"/>
+        </w:rPr>
+        <w:t>(Medan 1994)</w:t>
+      </w:r>
+      <w:r>
+        <w:rPr>
+          <w:rFonts w:ascii="Times New Roman" w:hAnsi="Times New Roman" w:cs="Times New Roman"/>
+          <w:highlight w:val="red"/>
+        </w:rPr>
+        <w:fldChar w:fldCharType="end"/>
+      </w:r>
+      <w:r>
+        <w:rPr>
+          <w:rFonts w:ascii="Times New Roman" w:hAnsi="Times New Roman" w:cs="Times New Roman"/>
+          <w:highlight w:val="red"/>
+        </w:rPr>
+        <w:t xml:space="preserve">. It is possible that positive density dependence effects are the result of the fact that plants will grow in clumps, i.e. localized areas of high density. Godwin </w:t>
+      </w:r>
+      <w:r>
+        <w:rPr>
+          <w:rFonts w:ascii="Times New Roman" w:hAnsi="Times New Roman" w:cs="Times New Roman"/>
+          <w:highlight w:val="red"/>
+        </w:rPr>
+        <w:fldChar w:fldCharType="begin" w:fldLock="1"/>
+      </w:r>
+      <w:r>
+        <w:rPr>
+          <w:rFonts w:ascii="Times New Roman" w:hAnsi="Times New Roman" w:cs="Times New Roman"/>
+          <w:highlight w:val="red"/>
+        </w:rPr>
+        <w:instrText>ADDIN CSL_CITATION { "citationItems" : [ { "id" : "ITEM-1", "itemData" : { "author" : [ { "dropping-particle" : "", "family" : "Godwin", "given" : "H", "non-dropping-particle" : "", "parse-names" : false, "suffix" : "" } ], "container-title" : "The Journal of Ecology", "id" : "ITEM-1", "issued" : { "date-parts" : [ [ "1936", "0" ] ] }, "page" : "82-116", "publisher" : "JSTOR", "title" : "Studies in the ecology of Wicken Fen: III. the establishment and development of Fen Scrub (Carr)", "type" : "article-journal" }, "suppress-author" : 1, "uris" : [ "http://www.mendeley.com/documents/?uuid=96a9f120-1bfe-4432-b1bb-8db994476978" ] } ], "mendeley" : { "previouslyFormattedCitation" : "(1936)" }, "properties" : { "noteIndex" : 0 }, "schema" : "https://github.com/citation-style-language/schema/raw/master/csl-citation.json" }</w:instrText>
+      </w:r>
+      <w:r>
+        <w:rPr>
+          <w:rFonts w:ascii="Times New Roman" w:hAnsi="Times New Roman" w:cs="Times New Roman"/>
+          <w:highlight w:val="red"/>
+        </w:rPr>
+        <w:fldChar w:fldCharType="separate"/>
+      </w:r>
+      <w:r>
+        <w:rPr>
+          <w:rFonts w:ascii="Times New Roman" w:hAnsi="Times New Roman" w:cs="Times New Roman"/>
+          <w:noProof/>
+          <w:highlight w:val="red"/>
+        </w:rPr>
+        <w:t>(1936)</w:t>
+      </w:r>
+      <w:r>
+        <w:rPr>
+          <w:rFonts w:ascii="Times New Roman" w:hAnsi="Times New Roman" w:cs="Times New Roman"/>
+          <w:highlight w:val="red"/>
+        </w:rPr>
+        <w:fldChar w:fldCharType="end"/>
+      </w:r>
+      <w:r>
+        <w:rPr>
+          <w:rFonts w:ascii="Times New Roman" w:hAnsi="Times New Roman" w:cs="Times New Roman"/>
+          <w:highlight w:val="red"/>
+        </w:rPr>
+        <w:t xml:space="preserve"> observed that the majority of fruit (1268 of 1804) on one particularly high fruiting individual plant dropped to the ground before being eaten by birds. Similar observations have been made for the functionally closely related </w:t>
+      </w:r>
+      <w:proofErr w:type="spellStart"/>
+      <w:r>
+        <w:rPr>
+          <w:rFonts w:ascii="Times New Roman" w:hAnsi="Times New Roman" w:cs="Times New Roman"/>
+          <w:i/>
+          <w:highlight w:val="red"/>
+        </w:rPr>
+        <w:t>Rhamnus</w:t>
+      </w:r>
+      <w:proofErr w:type="spellEnd"/>
+      <w:r>
+        <w:rPr>
+          <w:rFonts w:ascii="Times New Roman" w:hAnsi="Times New Roman" w:cs="Times New Roman"/>
+          <w:i/>
+          <w:highlight w:val="red"/>
+        </w:rPr>
+        <w:t xml:space="preserve"> </w:t>
+      </w:r>
+      <w:proofErr w:type="spellStart"/>
+      <w:r>
+        <w:rPr>
+          <w:rFonts w:ascii="Times New Roman" w:hAnsi="Times New Roman" w:cs="Times New Roman"/>
+          <w:i/>
+          <w:highlight w:val="red"/>
+        </w:rPr>
+        <w:t>cathartica</w:t>
+      </w:r>
+      <w:proofErr w:type="spellEnd"/>
+      <w:r>
+        <w:rPr>
+          <w:rFonts w:ascii="Times New Roman" w:hAnsi="Times New Roman" w:cs="Times New Roman"/>
+          <w:highlight w:val="red"/>
+        </w:rPr>
+        <w:t xml:space="preserve"> (Common buckthorn; </w:t>
+      </w:r>
+      <w:r>
+        <w:rPr>
+          <w:rFonts w:ascii="Times New Roman" w:hAnsi="Times New Roman" w:cs="Times New Roman"/>
+          <w:highlight w:val="red"/>
+        </w:rPr>
+        <w:fldChar w:fldCharType="begin" w:fldLock="1"/>
+      </w:r>
+      <w:r>
+        <w:rPr>
+          <w:rFonts w:ascii="Times New Roman" w:hAnsi="Times New Roman" w:cs="Times New Roman"/>
+          <w:highlight w:val="red"/>
+        </w:rPr>
+        <w:instrText>ADDIN CSL_CITATION { "citationItems" : [ { "id" : "ITEM-1", "itemData" : { "DOI" : "10.1007/s10530-007-9091-3", "ISBN" : "1053000790913", "ISSN" : "1387-3547", "author" : [ { "dropping-particle" : "", "family" : "Knight", "given" : "Kathleen S.", "non-dropping-particle" : "", "parse-names" : false, "suffix" : "" }, { "dropping-particle" : "", "family" : "Kurylo", "given" : "Jessica S.", "non-dropping-particle" : "", "parse-names" : false, "suffix" : "" }, { "dropping-particle" : "", "family" : "Endress", "given" : "Anton G.", "non-dropping-particle" : "", "parse-names" : false, "suffix" : "" }, { "dropping-particle" : "", "family" : "Stewart", "given" : "J. Ryan", "non-dropping-particle" : "", "parse-names" : false, "suffix" : "" }, { "dropping-particle" : "", "family" : "Reich", "given" : "Peter B.", "non-dropping-particle" : "", "parse-names" : false, "suffix" : "" } ], "container-title" : "Biological Invasions", "id" : "ITEM-1", "issue" : "8", "issued" : { "date-parts" : [ [ "2007", "2", "13" ] ] }, "page" : "925-937", "title" : "Ecology and ecosystem impacts of common buckthorn (&lt;i&gt;Rhamnus cathartica&lt;/i&gt;): a review", "type" : "article-journal", "volume" : "9" }, "uris" : [ "http://www.mendeley.com/documents/?uuid=ff2a8391-7436-42c2-8533-344eb060c894" ] } ], "mendeley" : { "manualFormatting" : "Knight et al. 2007)", "previouslyFormattedCitation" : "(Knight et al. 2007)" }, "properties" : { "noteIndex" : 0 }, "schema" : "https://github.com/citation-style-language/schema/raw/master/csl-citation.json" }</w:instrText>
+      </w:r>
+      <w:r>
+        <w:rPr>
+          <w:rFonts w:ascii="Times New Roman" w:hAnsi="Times New Roman" w:cs="Times New Roman"/>
+          <w:highlight w:val="red"/>
+        </w:rPr>
+        <w:fldChar w:fldCharType="separate"/>
+      </w:r>
+      <w:r>
+        <w:rPr>
+          <w:rFonts w:ascii="Times New Roman" w:hAnsi="Times New Roman" w:cs="Times New Roman"/>
+          <w:noProof/>
+          <w:highlight w:val="red"/>
+        </w:rPr>
+        <w:t>Knight et al. 2007)</w:t>
+      </w:r>
+      <w:r>
+        <w:rPr>
+          <w:rFonts w:ascii="Times New Roman" w:hAnsi="Times New Roman" w:cs="Times New Roman"/>
+          <w:highlight w:val="red"/>
+        </w:rPr>
+        <w:fldChar w:fldCharType="end"/>
+      </w:r>
+      <w:r>
+        <w:rPr>
+          <w:rFonts w:ascii="Times New Roman" w:hAnsi="Times New Roman" w:cs="Times New Roman"/>
+          <w:highlight w:val="red"/>
+        </w:rPr>
+        <w:t xml:space="preserve">. Such minimal amounts of dispersal may result in very clumped distributions of </w:t>
+      </w:r>
+      <w:r>
+        <w:rPr>
+          <w:rFonts w:ascii="Times New Roman" w:hAnsi="Times New Roman" w:cs="Times New Roman"/>
+          <w:i/>
+          <w:highlight w:val="red"/>
+        </w:rPr>
+        <w:t xml:space="preserve">F. </w:t>
+      </w:r>
+      <w:proofErr w:type="spellStart"/>
+      <w:r>
+        <w:rPr>
+          <w:rFonts w:ascii="Times New Roman" w:hAnsi="Times New Roman" w:cs="Times New Roman"/>
+          <w:i/>
+          <w:highlight w:val="red"/>
+        </w:rPr>
+        <w:t>alnus</w:t>
+      </w:r>
+      <w:proofErr w:type="spellEnd"/>
+      <w:r>
+        <w:rPr>
+          <w:rFonts w:ascii="Times New Roman" w:hAnsi="Times New Roman" w:cs="Times New Roman"/>
+          <w:highlight w:val="red"/>
+        </w:rPr>
+        <w:t xml:space="preserve"> on a landscape. However, while my analysis may suggest positive density dependence for some DAH size classes, the pattern appears to be primarily driven by plants with no observed fruit at all density values. The majority of plants greater than 0.5 cm DAH produced no fruit (647 not fruiting versus 203 fruiting). There are several reasons, not related to density, that may explain why I observed no fruit on a plant. First, some observations were taken later in the season than others, and fruit may have already dropped or been taken by birds. Second, some sites, and within sites, some plots, may have conditions more conducive to fruit production. Third, there may be year-to-year variability within individuals not accounted for here. That is, if a plant produces a large amount of fruit one year, it may not produce as much the following year.</w:t>
+      </w:r>
       <w:bookmarkStart w:id="0" w:name="_GoBack"/>
       <w:bookmarkEnd w:id="0"/>
     </w:p>
     <w:p>
       <w:pPr>
         <w:rPr>
+          <w:rFonts w:ascii="Times New Roman" w:hAnsi="Times New Roman" w:cs="Times New Roman"/>
+        </w:rPr>
+      </w:pPr>
+    </w:p>
+    <w:p>
+      <w:pPr>
+        <w:rPr>
           <w:rFonts w:cs="Times New Roman"/>
           <w:b/>
           <w:iCs/>
         </w:rPr>
       </w:pPr>
-      <w:r>
+    </w:p>
+    <w:p>
+      <w:pPr>
         <w:rPr>
           <w:rFonts w:cs="Times New Roman"/>
           <w:b/>
           <w:iCs/>
         </w:rPr>
+      </w:pPr>
+    </w:p>
+    <w:p>
+      <w:pPr>
+        <w:rPr>
+          <w:rFonts w:cs="Times New Roman"/>
+          <w:b/>
+          <w:iCs/>
+        </w:rPr>
+      </w:pPr>
+      <w:r>
+        <w:rPr>
+          <w:rFonts w:cs="Times New Roman"/>
+          <w:b/>
+          <w:iCs/>
+        </w:rPr>
         <w:t>Discussion (maybe)</w:t>
       </w:r>
     </w:p>
@@ -1400,14 +1697,7 @@
         <w:rPr>
           <w:bCs/>
         </w:rPr>
-        <w:t xml:space="preserve">correlations between plant characteristics and the length of lag phases for almost 100 plants in three </w:t>
-      </w:r>
-      <w:r>
-        <w:rPr>
-          <w:bCs/>
-        </w:rPr>
-        <w:lastRenderedPageBreak/>
-        <w:t xml:space="preserve">distinct regions in Michigan and Wisconsin. He did not find any strong predictive relationships between these characteristics and lag phase length, suggesting that dynamics governing lag-phases may be specific to species and circumstance. However, there was evidence that species introduced for ornamental purposes (65% of the species examined, including </w:t>
+        <w:t xml:space="preserve">correlations between plant characteristics and the length of lag phases for almost 100 plants in three distinct regions in Michigan and Wisconsin. He did not find any strong predictive relationships between these characteristics and lag phase length, suggesting that dynamics governing lag-phases may be specific to species and circumstance. However, there was evidence that species introduced for ornamental purposes (65% of the species examined, including </w:t>
       </w:r>
       <w:r>
         <w:rPr>
@@ -1584,6 +1874,7 @@
     <w:lsdException w:name="HTML Sample" w:semiHidden="1" w:unhideWhenUsed="1"/>
     <w:lsdException w:name="HTML Typewriter" w:semiHidden="1" w:unhideWhenUsed="1"/>
     <w:lsdException w:name="HTML Variable" w:semiHidden="1" w:unhideWhenUsed="1"/>
+    <w:lsdException w:name="Normal Table" w:semiHidden="1" w:unhideWhenUsed="1"/>
     <w:lsdException w:name="annotation subject" w:semiHidden="1" w:unhideWhenUsed="1"/>
     <w:lsdException w:name="No List" w:semiHidden="1" w:unhideWhenUsed="1"/>
     <w:lsdException w:name="Outline List 1" w:semiHidden="1" w:unhideWhenUsed="1"/>
@@ -1630,8 +1921,10 @@
     <w:lsdException w:name="Table Subtle 2" w:semiHidden="1" w:unhideWhenUsed="1"/>
     <w:lsdException w:name="Table Web 1" w:semiHidden="1" w:unhideWhenUsed="1"/>
     <w:lsdException w:name="Table Web 2" w:semiHidden="1" w:unhideWhenUsed="1"/>
+    <w:lsdException w:name="Table Web 3" w:semiHidden="1" w:unhideWhenUsed="1"/>
     <w:lsdException w:name="Balloon Text" w:semiHidden="1" w:unhideWhenUsed="1"/>
     <w:lsdException w:name="Table Grid" w:uiPriority="39"/>
+    <w:lsdException w:name="Table Theme" w:semiHidden="1" w:unhideWhenUsed="1"/>
     <w:lsdException w:name="Placeholder Text" w:semiHidden="1"/>
     <w:lsdException w:name="No Spacing" w:uiPriority="1" w:qFormat="1"/>
     <w:lsdException w:name="Light Shading" w:uiPriority="60"/>
@@ -1859,7 +2152,6 @@
   <w:style w:type="character" w:default="1" w:styleId="DefaultParagraphFont">
     <w:name w:val="Default Paragraph Font"/>
     <w:uiPriority w:val="1"/>
-    <w:semiHidden/>
     <w:unhideWhenUsed/>
   </w:style>
   <w:style w:type="table" w:default="1" w:styleId="TableNormal">

</xml_diff>